<commit_message>
Finalizado a primeira aula de Git
Aula de introdução do git, finalizada
</commit_message>
<xml_diff>
--- a/Git-Github/1 - Introdução ao Git e ao GitHub/manual_git_gitHub.docx
+++ b/Git-Github/1 - Introdução ao Git e ao GitHub/manual_git_gitHub.docx
@@ -272,7 +272,6 @@
         <w:t xml:space="preserve"> </w:t>
       </w:r>
       <w:proofErr w:type="spellStart"/>
-      <w:proofErr w:type="gramStart"/>
       <w:r>
         <w:rPr>
           <w:b/>
@@ -290,17 +289,7 @@
           <w:sz w:val="24"/>
           <w:szCs w:val="24"/>
         </w:rPr>
-        <w:t xml:space="preserve"> .</w:t>
-      </w:r>
-      <w:proofErr w:type="gramEnd"/>
-      <w:r>
-        <w:rPr>
-          <w:b/>
-          <w:bCs/>
-          <w:sz w:val="24"/>
-          <w:szCs w:val="24"/>
-        </w:rPr>
-        <w:t xml:space="preserve"> </w:t>
+        <w:t xml:space="preserve"> . </w:t>
       </w:r>
       <w:r>
         <w:rPr>
@@ -346,6 +335,290 @@
                     <a:xfrm>
                       <a:off x="0" y="0"/>
                       <a:ext cx="2105025" cy="514350"/>
+                    </a:xfrm>
+                    <a:prstGeom prst="rect">
+                      <a:avLst/>
+                    </a:prstGeom>
+                  </pic:spPr>
+                </pic:pic>
+              </a:graphicData>
+            </a:graphic>
+          </wp:inline>
+        </w:drawing>
+      </w:r>
+    </w:p>
+    <w:p>
+      <w:pPr>
+        <w:rPr>
+          <w:sz w:val="24"/>
+          <w:szCs w:val="24"/>
+        </w:rPr>
+      </w:pPr>
+    </w:p>
+    <w:p>
+      <w:pPr>
+        <w:rPr>
+          <w:b/>
+          <w:bCs/>
+          <w:sz w:val="24"/>
+          <w:szCs w:val="24"/>
+        </w:rPr>
+      </w:pPr>
+      <w:r>
+        <w:rPr>
+          <w:sz w:val="24"/>
+          <w:szCs w:val="24"/>
+        </w:rPr>
+        <w:t xml:space="preserve">Próximo passo é dar o comando – </w:t>
+      </w:r>
+      <w:proofErr w:type="spellStart"/>
+      <w:r>
+        <w:rPr>
+          <w:b/>
+          <w:bCs/>
+          <w:sz w:val="24"/>
+          <w:szCs w:val="24"/>
+        </w:rPr>
+        <w:t>git</w:t>
+      </w:r>
+      <w:proofErr w:type="spellEnd"/>
+      <w:r>
+        <w:rPr>
+          <w:b/>
+          <w:bCs/>
+          <w:sz w:val="24"/>
+          <w:szCs w:val="24"/>
+        </w:rPr>
+        <w:t xml:space="preserve"> </w:t>
+      </w:r>
+      <w:proofErr w:type="spellStart"/>
+      <w:r>
+        <w:rPr>
+          <w:b/>
+          <w:bCs/>
+          <w:sz w:val="24"/>
+          <w:szCs w:val="24"/>
+        </w:rPr>
+        <w:t>commit</w:t>
+      </w:r>
+      <w:proofErr w:type="spellEnd"/>
+      <w:r>
+        <w:rPr>
+          <w:b/>
+          <w:bCs/>
+          <w:sz w:val="24"/>
+          <w:szCs w:val="24"/>
+        </w:rPr>
+        <w:t xml:space="preserve"> -m “comentário”</w:t>
+      </w:r>
+    </w:p>
+    <w:p>
+      <w:pPr>
+        <w:rPr>
+          <w:b/>
+          <w:bCs/>
+          <w:sz w:val="24"/>
+          <w:szCs w:val="24"/>
+        </w:rPr>
+      </w:pPr>
+      <w:r>
+        <w:rPr>
+          <w:noProof/>
+        </w:rPr>
+        <w:drawing>
+          <wp:inline distT="0" distB="0" distL="0" distR="0" wp14:anchorId="77C8AAA2" wp14:editId="5E6DBA9D">
+            <wp:extent cx="5400040" cy="535940"/>
+            <wp:effectExtent l="0" t="0" r="0" b="0"/>
+            <wp:docPr id="4" name="Imagem 4"/>
+            <wp:cNvGraphicFramePr>
+              <a:graphicFrameLocks xmlns:a="http://schemas.openxmlformats.org/drawingml/2006/main" noChangeAspect="1"/>
+            </wp:cNvGraphicFramePr>
+            <a:graphic xmlns:a="http://schemas.openxmlformats.org/drawingml/2006/main">
+              <a:graphicData uri="http://schemas.openxmlformats.org/drawingml/2006/picture">
+                <pic:pic xmlns:pic="http://schemas.openxmlformats.org/drawingml/2006/picture">
+                  <pic:nvPicPr>
+                    <pic:cNvPr id="1" name=""/>
+                    <pic:cNvPicPr/>
+                  </pic:nvPicPr>
+                  <pic:blipFill>
+                    <a:blip r:embed="rId7"/>
+                    <a:stretch>
+                      <a:fillRect/>
+                    </a:stretch>
+                  </pic:blipFill>
+                  <pic:spPr>
+                    <a:xfrm>
+                      <a:off x="0" y="0"/>
+                      <a:ext cx="5400040" cy="535940"/>
+                    </a:xfrm>
+                    <a:prstGeom prst="rect">
+                      <a:avLst/>
+                    </a:prstGeom>
+                  </pic:spPr>
+                </pic:pic>
+              </a:graphicData>
+            </a:graphic>
+          </wp:inline>
+        </w:drawing>
+      </w:r>
+    </w:p>
+    <w:p>
+      <w:pPr>
+        <w:rPr>
+          <w:b/>
+          <w:bCs/>
+          <w:sz w:val="24"/>
+          <w:szCs w:val="24"/>
+        </w:rPr>
+      </w:pPr>
+    </w:p>
+    <w:p>
+      <w:pPr>
+        <w:rPr>
+          <w:sz w:val="24"/>
+          <w:szCs w:val="24"/>
+        </w:rPr>
+      </w:pPr>
+      <w:r>
+        <w:rPr>
+          <w:sz w:val="24"/>
+          <w:szCs w:val="24"/>
+        </w:rPr>
+        <w:t xml:space="preserve">Agora enviar para o repositório na nuvem ou seja no </w:t>
+      </w:r>
+      <w:proofErr w:type="spellStart"/>
+      <w:r>
+        <w:rPr>
+          <w:sz w:val="24"/>
+          <w:szCs w:val="24"/>
+        </w:rPr>
+        <w:t>git</w:t>
+      </w:r>
+      <w:proofErr w:type="spellEnd"/>
+      <w:r>
+        <w:rPr>
+          <w:sz w:val="24"/>
+          <w:szCs w:val="24"/>
+        </w:rPr>
+        <w:t xml:space="preserve"> hub web.</w:t>
+      </w:r>
+    </w:p>
+    <w:p>
+      <w:pPr>
+        <w:rPr>
+          <w:b/>
+          <w:bCs/>
+          <w:sz w:val="24"/>
+          <w:szCs w:val="24"/>
+        </w:rPr>
+      </w:pPr>
+      <w:r>
+        <w:rPr>
+          <w:sz w:val="24"/>
+          <w:szCs w:val="24"/>
+        </w:rPr>
+        <w:t xml:space="preserve">Comando – </w:t>
+      </w:r>
+      <w:proofErr w:type="spellStart"/>
+      <w:r>
+        <w:rPr>
+          <w:b/>
+          <w:bCs/>
+          <w:sz w:val="24"/>
+          <w:szCs w:val="24"/>
+        </w:rPr>
+        <w:t>git</w:t>
+      </w:r>
+      <w:proofErr w:type="spellEnd"/>
+      <w:r>
+        <w:rPr>
+          <w:b/>
+          <w:bCs/>
+          <w:sz w:val="24"/>
+          <w:szCs w:val="24"/>
+        </w:rPr>
+        <w:t xml:space="preserve"> </w:t>
+      </w:r>
+      <w:proofErr w:type="spellStart"/>
+      <w:r>
+        <w:rPr>
+          <w:b/>
+          <w:bCs/>
+          <w:sz w:val="24"/>
+          <w:szCs w:val="24"/>
+        </w:rPr>
+        <w:t>push</w:t>
+      </w:r>
+      <w:proofErr w:type="spellEnd"/>
+      <w:r>
+        <w:rPr>
+          <w:b/>
+          <w:bCs/>
+          <w:sz w:val="24"/>
+          <w:szCs w:val="24"/>
+        </w:rPr>
+        <w:t xml:space="preserve"> </w:t>
+      </w:r>
+      <w:proofErr w:type="spellStart"/>
+      <w:r>
+        <w:rPr>
+          <w:b/>
+          <w:bCs/>
+          <w:sz w:val="24"/>
+          <w:szCs w:val="24"/>
+        </w:rPr>
+        <w:t>origin</w:t>
+      </w:r>
+      <w:proofErr w:type="spellEnd"/>
+      <w:r>
+        <w:rPr>
+          <w:b/>
+          <w:bCs/>
+          <w:sz w:val="24"/>
+          <w:szCs w:val="24"/>
+        </w:rPr>
+        <w:t xml:space="preserve"> master ( local remoto depois o local) </w:t>
+      </w:r>
+    </w:p>
+    <w:p>
+      <w:pPr>
+        <w:rPr>
+          <w:b/>
+          <w:bCs/>
+          <w:sz w:val="24"/>
+          <w:szCs w:val="24"/>
+        </w:rPr>
+      </w:pPr>
+      <w:r>
+        <w:rPr>
+          <w:noProof/>
+        </w:rPr>
+        <w:lastRenderedPageBreak/>
+        <w:drawing>
+          <wp:inline distT="0" distB="0" distL="0" distR="0" wp14:anchorId="2905919D" wp14:editId="55AFFD50">
+            <wp:extent cx="4286250" cy="1362075"/>
+            <wp:effectExtent l="0" t="0" r="0" b="9525"/>
+            <wp:docPr id="5" name="Imagem 5" descr="Texto&#10;&#10;Descrição gerada automaticamente"/>
+            <wp:cNvGraphicFramePr>
+              <a:graphicFrameLocks xmlns:a="http://schemas.openxmlformats.org/drawingml/2006/main" noChangeAspect="1"/>
+            </wp:cNvGraphicFramePr>
+            <a:graphic xmlns:a="http://schemas.openxmlformats.org/drawingml/2006/main">
+              <a:graphicData uri="http://schemas.openxmlformats.org/drawingml/2006/picture">
+                <pic:pic xmlns:pic="http://schemas.openxmlformats.org/drawingml/2006/picture">
+                  <pic:nvPicPr>
+                    <pic:cNvPr id="5" name="Imagem 5" descr="Texto&#10;&#10;Descrição gerada automaticamente"/>
+                    <pic:cNvPicPr/>
+                  </pic:nvPicPr>
+                  <pic:blipFill>
+                    <a:blip r:embed="rId8"/>
+                    <a:stretch>
+                      <a:fillRect/>
+                    </a:stretch>
+                  </pic:blipFill>
+                  <pic:spPr>
+                    <a:xfrm>
+                      <a:off x="0" y="0"/>
+                      <a:ext cx="4286250" cy="1362075"/>
                     </a:xfrm>
                     <a:prstGeom prst="rect">
                       <a:avLst/>

</xml_diff>